<commit_message>
a a a addeddd
</commit_message>
<xml_diff>
--- a/RASD/RASD_GINO.docx
+++ b/RASD/RASD_GINO.docx
@@ -659,7 +659,13 @@
         <w:rPr>
           <w:lang w:val="en-US"/>
         </w:rPr>
-        <w:t>·User: the costumer of the application that send reports. It could be a private citizen or an authority like municipality. In this case the use of the application will be different.</w:t>
+        <w:t>•</w:t>
+      </w:r>
+      <w:r>
+        <w:rPr>
+          <w:lang w:val="en-US"/>
+        </w:rPr>
+        <w:t>User: the costumer of the application that send reports. It could be a private citizen or an authority like municipality. In this case the use of the application will be different.</w:t>
       </w:r>
     </w:p>
     <w:p>
@@ -672,7 +678,7 @@
         <w:rPr>
           <w:lang w:val="en-US"/>
         </w:rPr>
-        <w:t>· application analyzing pictures algorithm: the algorithm that SafeStreets uses for recognizing the license plate of the car object of the violation.</w:t>
+        <w:t>·•application analyzing pictures algorithm: the algorithm that SafeStreets uses for recognizing the license plate of the car object of the violation.</w:t>
       </w:r>
     </w:p>
     <w:p>
@@ -685,7 +691,13 @@
         <w:rPr>
           <w:lang w:val="en-US"/>
         </w:rPr>
-        <w:t>·municipality: this is the municipal police section that collaborates with SafeStreets for preventing accidents and violations.</w:t>
+        <w:t>•</w:t>
+      </w:r>
+      <w:r>
+        <w:rPr>
+          <w:lang w:val="en-US"/>
+        </w:rPr>
+        <w:t>municipality: this is the municipal police section that collaborates with SafeStreets for preventing accidents and violations.</w:t>
       </w:r>
     </w:p>
     <w:p>
@@ -738,7 +750,13 @@
         <w:rPr>
           <w:lang w:val="en-US"/>
         </w:rPr>
-        <w:t>·RASD: Requirement Analysis and Specification Document</w:t>
+        <w:t>•</w:t>
+      </w:r>
+      <w:r>
+        <w:rPr>
+          <w:lang w:val="en-US"/>
+        </w:rPr>
+        <w:t>RASD: Requirement Analysis and Specification Document</w:t>
       </w:r>
     </w:p>
     <w:p>
@@ -753,7 +771,13 @@
         <w:rPr>
           <w:lang w:val="en-US"/>
         </w:rPr>
-        <w:t xml:space="preserve">·API: Application Programming Interface </w:t>
+        <w:t>•</w:t>
+      </w:r>
+      <w:r>
+        <w:rPr>
+          <w:lang w:val="en-US"/>
+        </w:rPr>
+        <w:t xml:space="preserve">API: Application Programming Interface </w:t>
       </w:r>
     </w:p>
     <w:p>
@@ -768,7 +792,13 @@
         <w:rPr>
           <w:lang w:val="en-US"/>
         </w:rPr>
-        <w:t>·GPS: Global Positioning System</w:t>
+        <w:t>•</w:t>
+      </w:r>
+      <w:r>
+        <w:rPr>
+          <w:lang w:val="en-US"/>
+        </w:rPr>
+        <w:t>GPS: Global Positioning System</w:t>
       </w:r>
     </w:p>
     <w:p>
@@ -779,7 +809,26 @@
       </w:pPr>
       <w:r>
         <w:rPr/>
-        <w:t>·S2B: Software To Be</w:t>
+        <w:t>•</w:t>
+      </w:r>
+      <w:r>
+        <w:rPr/>
+        <w:t>S2B: Software To Be</w:t>
+      </w:r>
+    </w:p>
+    <w:p>
+      <w:pPr>
+        <w:pStyle w:val="ListParagraph"/>
+        <w:ind w:left="2496" w:hanging="0"/>
+        <w:rPr/>
+      </w:pPr>
+      <w:r>
+        <w:rPr/>
+        <w:t>•</w:t>
+      </w:r>
+      <w:r>
+        <w:rPr/>
+        <w:t>GDPR: General Data Protection Regulation.</w:t>
       </w:r>
     </w:p>
     <w:p>
@@ -824,7 +873,7 @@
       <w:r>
         <w:rPr/>
         <w:tab/>
-        <w:t>·Gn: nth goal</w:t>
+        <w:t>•Gn: nth goal</w:t>
       </w:r>
     </w:p>
     <w:p>
@@ -835,7 +884,7 @@
       <w:r>
         <w:rPr/>
         <w:tab/>
-        <w:t>·Rn: nth requirement</w:t>
+        <w:t>•Rn: nth requirement</w:t>
       </w:r>
     </w:p>
     <w:p>
@@ -846,7 +895,7 @@
       <w:r>
         <w:rPr/>
         <w:tab/>
-        <w:t>·Dn: nth domain assumption</w:t>
+        <w:t>•Dn: nth domain assumption</w:t>
       </w:r>
     </w:p>
     <w:p>
@@ -890,7 +939,11 @@
       </w:pPr>
       <w:r>
         <w:rPr/>
-        <w:t>·Version 1.0:</w:t>
+        <w:t>•</w:t>
+      </w:r>
+      <w:r>
+        <w:rPr/>
+        <w:t>Version 1.0:</w:t>
       </w:r>
     </w:p>
     <w:p>
@@ -9703,14 +9756,79 @@
       <w:pPr>
         <w:pStyle w:val="ListParagraph"/>
         <w:numPr>
-          <w:ilvl w:val="1"/>
+          <w:ilvl w:val="2"/>
           <w:numId w:val="1"/>
         </w:numPr>
         <w:rPr/>
       </w:pPr>
       <w:r>
         <w:rPr/>
-        <w:t>Software system attributes</w:t>
+        <w:t>Standards compliance</w:t>
+      </w:r>
+    </w:p>
+    <w:p>
+      <w:pPr>
+        <w:pStyle w:val="ListParagraph"/>
+        <w:ind w:left="1776" w:hanging="0"/>
+        <w:rPr/>
+      </w:pPr>
+      <w:r>
+        <w:rPr/>
+      </w:r>
+    </w:p>
+    <w:p>
+      <w:pPr>
+        <w:pStyle w:val="ListParagraph"/>
+        <w:ind w:left="1776" w:hanging="0"/>
+        <w:rPr/>
+      </w:pPr>
+      <w:r>
+        <w:rPr/>
+        <w:t xml:space="preserve">• </w:t>
+      </w:r>
+      <w:r>
+        <w:rPr/>
+        <w:t>l’applicazione prevede un back up incrementale giornaliero  e un back up full settimanale.</w:t>
+      </w:r>
+    </w:p>
+    <w:p>
+      <w:pPr>
+        <w:pStyle w:val="ListParagraph"/>
+        <w:ind w:left="1776" w:hanging="0"/>
+        <w:rPr/>
+      </w:pPr>
+      <w:r>
+        <w:rPr/>
+        <w:t>•</w:t>
+      </w:r>
+      <w:r>
+        <w:rPr/>
+        <w:t>I dati sono conservati secondo le norme di legge e sono monitorati gli accessi degli amministratori di sistema.</w:t>
+      </w:r>
+    </w:p>
+    <w:p>
+      <w:pPr>
+        <w:pStyle w:val="ListParagraph"/>
+        <w:ind w:left="1776" w:hanging="0"/>
+        <w:rPr/>
+      </w:pPr>
+      <w:r>
+        <w:rPr/>
+        <w:t xml:space="preserve">• </w:t>
+      </w:r>
+      <w:r>
+        <w:rPr/>
+        <w:t>the report sended weekly to authorities has a standard format granted by both parties.</w:t>
+      </w:r>
+    </w:p>
+    <w:p>
+      <w:pPr>
+        <w:pStyle w:val="ListParagraph"/>
+        <w:ind w:left="1776" w:hanging="0"/>
+        <w:rPr/>
+      </w:pPr>
+      <w:r>
+        <w:rPr/>
       </w:r>
     </w:p>
     <w:p>
@@ -9724,7 +9842,93 @@
       </w:pPr>
       <w:r>
         <w:rPr/>
-        <w:t>Reliability</w:t>
+        <w:t>Hardware limitations</w:t>
+      </w:r>
+    </w:p>
+    <w:p>
+      <w:pPr>
+        <w:pStyle w:val="ListParagraph"/>
+        <w:ind w:left="1776" w:hanging="0"/>
+        <w:rPr/>
+      </w:pPr>
+      <w:r>
+        <w:rPr/>
+      </w:r>
+    </w:p>
+    <w:p>
+      <w:pPr>
+        <w:pStyle w:val="ListParagraph"/>
+        <w:ind w:left="1776" w:hanging="0"/>
+        <w:rPr/>
+      </w:pPr>
+      <w:r>
+        <w:rPr/>
+        <w:t>This is a software application which works with a smartphone that can use GPS services for the private citizens. This software doesn’t depend from any platform.</w:t>
+      </w:r>
+    </w:p>
+    <w:p>
+      <w:pPr>
+        <w:pStyle w:val="ListParagraph"/>
+        <w:ind w:left="1776" w:hanging="0"/>
+        <w:rPr/>
+      </w:pPr>
+      <w:r>
+        <w:rPr/>
+        <w:t>The authorities have SafeStreets application installed in their terminal which requires a minimum of:</w:t>
+      </w:r>
+    </w:p>
+    <w:p>
+      <w:pPr>
+        <w:pStyle w:val="ListParagraph"/>
+        <w:ind w:left="1776" w:hanging="0"/>
+        <w:rPr/>
+      </w:pPr>
+      <w:r>
+        <w:rPr/>
+        <w:t>- 8 GB RAM.</w:t>
+      </w:r>
+    </w:p>
+    <w:p>
+      <w:pPr>
+        <w:pStyle w:val="ListParagraph"/>
+        <w:ind w:left="1776" w:hanging="0"/>
+        <w:rPr/>
+      </w:pPr>
+      <w:r>
+        <w:rPr/>
+        <w:t>- Internet connection.</w:t>
+      </w:r>
+    </w:p>
+    <w:p>
+      <w:pPr>
+        <w:pStyle w:val="ListParagraph"/>
+        <w:ind w:left="1776" w:hanging="0"/>
+        <w:rPr/>
+      </w:pPr>
+      <w:r>
+        <w:rPr/>
+        <w:t>- 10 GB Hard Disk</w:t>
+      </w:r>
+    </w:p>
+    <w:p>
+      <w:pPr>
+        <w:pStyle w:val="ListParagraph"/>
+        <w:ind w:left="1776" w:hanging="0"/>
+        <w:rPr/>
+      </w:pPr>
+      <w:r>
+        <w:rPr/>
+        <w:t>Regarding the storage platform it is recommended to install a SSD in order to increment the performances.</w:t>
+      </w:r>
+    </w:p>
+    <w:p>
+      <w:pPr>
+        <w:pStyle w:val="ListParagraph"/>
+        <w:ind w:left="1776" w:hanging="0"/>
+        <w:rPr/>
+      </w:pPr>
+      <w:r>
+        <w:rPr/>
       </w:r>
     </w:p>
     <w:p>
@@ -9738,7 +9942,73 @@
       </w:pPr>
       <w:r>
         <w:rPr/>
-        <w:t>Availability</w:t>
+        <w:t>Other costraints</w:t>
+      </w:r>
+    </w:p>
+    <w:p>
+      <w:pPr>
+        <w:pStyle w:val="ListParagraph"/>
+        <w:ind w:left="1776" w:hanging="0"/>
+        <w:rPr/>
+      </w:pPr>
+      <w:r>
+        <w:rPr/>
+      </w:r>
+    </w:p>
+    <w:p>
+      <w:pPr>
+        <w:pStyle w:val="ListParagraph"/>
+        <w:ind w:left="1776" w:hanging="0"/>
+        <w:rPr/>
+      </w:pPr>
+      <w:r>
+        <w:rPr/>
+        <w:t>The system must respect privacy policy according to actual GDPR law.  In particolar when a user agrees to share his name after a reporting it will appear on SafeStreets map. So we will only report the username to avoid retaliation.</w:t>
+      </w:r>
+    </w:p>
+    <w:p>
+      <w:pPr>
+        <w:pStyle w:val="ListParagraph"/>
+        <w:ind w:left="1776" w:hanging="0"/>
+        <w:rPr/>
+      </w:pPr>
+      <w:r>
+        <w:rPr/>
+        <w:t>The application will have to ask for users position in order to see their position. Email addresses won’t be used for commercial uses.</w:t>
+      </w:r>
+    </w:p>
+    <w:p>
+      <w:pPr>
+        <w:pStyle w:val="ListParagraph"/>
+        <w:ind w:left="1776" w:hanging="0"/>
+        <w:rPr/>
+      </w:pPr>
+      <w:r>
+        <w:rPr/>
+      </w:r>
+    </w:p>
+    <w:p>
+      <w:pPr>
+        <w:pStyle w:val="ListParagraph"/>
+        <w:numPr>
+          <w:ilvl w:val="1"/>
+          <w:numId w:val="1"/>
+        </w:numPr>
+        <w:rPr/>
+      </w:pPr>
+      <w:r>
+        <w:rPr/>
+        <w:t>Software system attributes</w:t>
+      </w:r>
+    </w:p>
+    <w:p>
+      <w:pPr>
+        <w:pStyle w:val="ListParagraph"/>
+        <w:ind w:left="1068" w:hanging="0"/>
+        <w:rPr/>
+      </w:pPr>
+      <w:r>
+        <w:rPr/>
       </w:r>
     </w:p>
     <w:p>
@@ -9752,7 +10022,38 @@
       </w:pPr>
       <w:r>
         <w:rPr/>
-        <w:t>Security</w:t>
+        <w:t>Reliability</w:t>
+      </w:r>
+    </w:p>
+    <w:p>
+      <w:pPr>
+        <w:pStyle w:val="ListParagraph"/>
+        <w:ind w:left="1776" w:hanging="0"/>
+        <w:rPr/>
+      </w:pPr>
+      <w:r>
+        <w:rPr/>
+      </w:r>
+    </w:p>
+    <w:p>
+      <w:pPr>
+        <w:pStyle w:val="ListParagraph"/>
+        <w:ind w:left="1776" w:hanging="0"/>
+        <w:rPr/>
+      </w:pPr>
+      <w:r>
+        <w:rPr/>
+        <w:t>L’applicazione prevede l’utilizzo delle procedure di fault tolerance  e di bilanciamento in modo da evitare interruzioni del servizio. I dati sono duplicati in ambienti cluster, per evitare perdite accidentali di dati e per garantire la continuità del servizio previsto 24/7</w:t>
+      </w:r>
+    </w:p>
+    <w:p>
+      <w:pPr>
+        <w:pStyle w:val="ListParagraph"/>
+        <w:ind w:left="1776" w:hanging="0"/>
+        <w:rPr/>
+      </w:pPr>
+      <w:r>
+        <w:rPr/>
       </w:r>
     </w:p>
     <w:p>
@@ -9766,7 +10067,38 @@
       </w:pPr>
       <w:r>
         <w:rPr/>
-        <w:t>Maintainability</w:t>
+        <w:t>Availability</w:t>
+      </w:r>
+    </w:p>
+    <w:p>
+      <w:pPr>
+        <w:pStyle w:val="ListParagraph"/>
+        <w:ind w:left="1776" w:hanging="0"/>
+        <w:rPr/>
+      </w:pPr>
+      <w:r>
+        <w:rPr/>
+      </w:r>
+    </w:p>
+    <w:p>
+      <w:pPr>
+        <w:pStyle w:val="ListParagraph"/>
+        <w:ind w:left="1776" w:hanging="0"/>
+        <w:rPr/>
+      </w:pPr>
+      <w:r>
+        <w:rPr/>
+        <w:t>L’applicazione come descritto è disponibile all’utente 24/7 ed è previsto un sistema di reperibilità per chi dovesse incontrare problemi lato utente.</w:t>
+      </w:r>
+    </w:p>
+    <w:p>
+      <w:pPr>
+        <w:pStyle w:val="ListParagraph"/>
+        <w:ind w:left="1776" w:hanging="0"/>
+        <w:rPr/>
+      </w:pPr>
+      <w:r>
+        <w:rPr/>
       </w:r>
     </w:p>
     <w:p>
@@ -9780,7 +10112,128 @@
       </w:pPr>
       <w:r>
         <w:rPr/>
+        <w:t>Security</w:t>
+      </w:r>
+    </w:p>
+    <w:p>
+      <w:pPr>
+        <w:pStyle w:val="ListParagraph"/>
+        <w:ind w:left="1776" w:hanging="0"/>
+        <w:rPr/>
+      </w:pPr>
+      <w:r>
+        <w:rPr/>
+      </w:r>
+    </w:p>
+    <w:p>
+      <w:pPr>
+        <w:pStyle w:val="ListParagraph"/>
+        <w:ind w:left="1776" w:hanging="0"/>
+        <w:rPr/>
+      </w:pPr>
+      <w:r>
+        <w:rPr/>
+        <w:t xml:space="preserve">I protocolli di sicurezza prevedono la cifratura dei dati archiviati. Deve essere usato un protocollo di comunicazione cifrato tra client e server per evitare attacchi tipo Man in the Middle. </w:t>
+      </w:r>
+    </w:p>
+    <w:p>
+      <w:pPr>
+        <w:pStyle w:val="ListParagraph"/>
+        <w:ind w:left="1776" w:hanging="0"/>
+        <w:rPr/>
+      </w:pPr>
+      <w:r>
+        <w:rPr/>
+      </w:r>
+    </w:p>
+    <w:p>
+      <w:pPr>
+        <w:pStyle w:val="ListParagraph"/>
+        <w:numPr>
+          <w:ilvl w:val="2"/>
+          <w:numId w:val="1"/>
+        </w:numPr>
+        <w:rPr/>
+      </w:pPr>
+      <w:r>
+        <w:rPr/>
+        <w:t>Maintainability</w:t>
+      </w:r>
+    </w:p>
+    <w:p>
+      <w:pPr>
+        <w:pStyle w:val="ListParagraph"/>
+        <w:ind w:left="1776" w:hanging="0"/>
+        <w:rPr/>
+      </w:pPr>
+      <w:r>
+        <w:rPr/>
+      </w:r>
+    </w:p>
+    <w:p>
+      <w:pPr>
+        <w:pStyle w:val="ListParagraph"/>
+        <w:ind w:left="1776" w:hanging="0"/>
+        <w:rPr/>
+      </w:pPr>
+      <w:r>
+        <w:rPr/>
+        <w:t>L’applicazione per gli sviluppi futuri che prevede è stata studiata per avere una facile manutenzione in modo da istruire anche i team futuri che ne seguiranno l’evoluzione.</w:t>
+      </w:r>
+    </w:p>
+    <w:p>
+      <w:pPr>
+        <w:pStyle w:val="ListParagraph"/>
+        <w:ind w:left="1776" w:hanging="0"/>
+        <w:rPr/>
+      </w:pPr>
+      <w:r>
+        <w:rPr/>
+      </w:r>
+    </w:p>
+    <w:p>
+      <w:pPr>
+        <w:pStyle w:val="ListParagraph"/>
+        <w:numPr>
+          <w:ilvl w:val="2"/>
+          <w:numId w:val="1"/>
+        </w:numPr>
+        <w:rPr/>
+      </w:pPr>
+      <w:r>
+        <w:rPr/>
         <w:t>Compatibility</w:t>
+      </w:r>
+    </w:p>
+    <w:p>
+      <w:pPr>
+        <w:pStyle w:val="ListParagraph"/>
+        <w:ind w:left="1776" w:hanging="0"/>
+        <w:rPr/>
+      </w:pPr>
+      <w:r>
+        <w:rPr/>
+      </w:r>
+    </w:p>
+    <w:p>
+      <w:pPr>
+        <w:pStyle w:val="ListParagraph"/>
+        <w:ind w:left="1776" w:hanging="0"/>
+        <w:rPr/>
+      </w:pPr>
+      <w:r>
+        <w:rPr/>
+        <w:t>L’applicazione si adatta ai vari sistemi presenti sul mercato degli smartphone (Android, IOS,etc..) . L’applicazione installata in locale sui terminali della polizia per le sue componenti software si adatta ai vari sistemi operativi (Linux, Windows, macOS).</w:t>
+      </w:r>
+    </w:p>
+    <w:p>
+      <w:pPr>
+        <w:pStyle w:val="ListParagraph"/>
+        <w:ind w:left="1776" w:hanging="0"/>
+        <w:rPr/>
+      </w:pPr>
+      <w:r>
+        <w:rPr/>
       </w:r>
     </w:p>
     <w:p>
@@ -9853,7 +10306,7 @@
         <w:docPartGallery w:val="Page Numbers (Bottom of Page)"/>
         <w:docPartUnique w:val="true"/>
       </w:docPartObj>
-      <w:id w:val="1152801232"/>
+      <w:id w:val="752650678"/>
     </w:sdtPr>
     <w:sdtContent>
       <w:p>
@@ -9876,7 +10329,7 @@
         </w:r>
         <w:r>
           <w:rPr/>
-          <w:t>8</w:t>
+          <w:t>25</w:t>
         </w:r>
         <w:r>
           <w:rPr/>

</xml_diff>